<commit_message>
el-226: Retirada marcação do template
</commit_message>
<xml_diff>
--- a/docassemble/docassemble/brcomeducalegal/data/templates/termo-de-compromisso-e-rescisao-do-contrato-de-prestacao-de-servicos-educacionais.docx
+++ b/docassemble/docassemble/brcomeducalegal/data/templates/termo-de-compromisso-e-rescisao-do-contrato-de-prestacao-de-servicos-educacionais.docx
@@ -8,11 +8,13 @@
         <w:jc w:val="center"/>
         <w:rPr>
           <w:b w:val="1"/>
-        </w:rPr>
-      </w:pPr>
-      <w:r>
-        <w:rPr>
-          <w:b w:val="1"/>
+          <w:highlight w:val="white"/>
+        </w:rPr>
+      </w:pPr>
+      <w:r>
+        <w:rPr>
+          <w:b w:val="1"/>
+          <w:highlight w:val="white"/>
           <w:rtl w:val="0"/>
         </w:rPr>
         <w:t xml:space="preserve">TERMO DE COMPROMISSO E RESCISÃO CONTRATUAL</w:t>
@@ -24,6 +26,7 @@
         <w:jc w:val="center"/>
         <w:rPr>
           <w:b w:val="1"/>
+          <w:highlight w:val="white"/>
         </w:rPr>
       </w:pPr>
       <w:r>
@@ -36,10 +39,13 @@
       <w:pPr>
         <w:spacing w:after="0" w:line="340" w:lineRule="auto"/>
         <w:jc w:val="both"/>
-        <w:rPr/>
-      </w:pPr>
-      <w:r>
-        <w:rPr>
+        <w:rPr>
+          <w:highlight w:val="white"/>
+        </w:rPr>
+      </w:pPr>
+      <w:r>
+        <w:rPr>
+          <w:highlight w:val="white"/>
           <w:rtl w:val="0"/>
         </w:rPr>
         <w:t xml:space="preserve">Eu,</w:t>
@@ -47,13 +53,14 @@
       <w:r>
         <w:rPr>
           <w:b w:val="1"/>
-          <w:highlight w:val="cyan"/>
+          <w:highlight w:val="white"/>
           <w:rtl w:val="0"/>
         </w:rPr>
         <w:t xml:space="preserve">{% for item in rescindentes %}</w:t>
       </w:r>
       <w:r>
         <w:rPr>
+          <w:highlight w:val="white"/>
           <w:rtl w:val="0"/>
         </w:rPr>
         <w:t xml:space="preserve"> </w:t>
@@ -61,250 +68,89 @@
       <w:r>
         <w:rPr>
           <w:b w:val="1"/>
-          <w:highlight w:val="yellow"/>
+          <w:highlight w:val="white"/>
           <w:rtl w:val="0"/>
         </w:rPr>
         <w:t xml:space="preserve">{{ item.name.text  | upper }}</w:t>
       </w:r>
       <w:r>
         <w:rPr>
-          <w:rtl w:val="0"/>
-        </w:rPr>
-        <w:t xml:space="preserve">, portador do RG n. </w:t>
-      </w:r>
-      <w:r>
-        <w:rPr>
-          <w:highlight w:val="yellow"/>
-          <w:rtl w:val="0"/>
-        </w:rPr>
-        <w:t xml:space="preserve">{{ item.rg }}</w:t>
-      </w:r>
-      <w:r>
-        <w:rPr>
-          <w:rtl w:val="0"/>
-        </w:rPr>
-        <w:t xml:space="preserve">, inscrito no CPF sob o n. </w:t>
-      </w:r>
-      <w:r>
-        <w:rPr>
-          <w:highlight w:val="yellow"/>
-          <w:rtl w:val="0"/>
-        </w:rPr>
-        <w:t xml:space="preserve">{{ item.cpf }}</w:t>
-      </w:r>
-      <w:r>
-        <w:rPr>
-          <w:highlight w:val="cyan"/>
+          <w:highlight w:val="white"/>
+          <w:rtl w:val="0"/>
+        </w:rPr>
+        <w:t xml:space="preserve">, portador do RG n. {{ item.rg }}, inscrito no CPF sob o n. {{ item.cpf }}{% endfor %}, responsável legal pelo(a)(s) aluno(a)(s) {% for item in students %}</w:t>
+      </w:r>
+      <w:r>
+        <w:rPr>
+          <w:b w:val="1"/>
+          <w:highlight w:val="white"/>
+          <w:rtl w:val="0"/>
+        </w:rPr>
+        <w:t xml:space="preserve">{{ item.name.text | upper }}</w:t>
+      </w:r>
+      <w:r>
+        <w:rPr>
+          <w:highlight w:val="white"/>
+          <w:rtl w:val="0"/>
+        </w:rPr>
+        <w:t xml:space="preserve">, portador(a) do RG n. {{ item.rg }}, nascido(a) em {{ item.birthday }}, devidamente matriculado(a) na {{ item.grade }} para o ano letivo de {{ item.school_year }}, {% endfor %}</w:t>
+      </w:r>
+      <w:r>
+        <w:rPr>
+          <w:b w:val="1"/>
+          <w:highlight w:val="white"/>
+          <w:rtl w:val="0"/>
+        </w:rPr>
+        <w:t xml:space="preserve">requeiro nesta data a rescisão do(s) Contrato(s) de Prestação de Serviços Educacionais</w:t>
+      </w:r>
+      <w:r>
+        <w:rPr>
+          <w:highlight w:val="white"/>
+          <w:rtl w:val="0"/>
+        </w:rPr>
+        <w:t xml:space="preserve">, nos moldes das cláusulas contratuais </w:t>
+      </w:r>
+      <w:r>
+        <w:rPr>
+          <w:b w:val="1"/>
+          <w:highlight w:val="white"/>
+          <w:rtl w:val="0"/>
+        </w:rPr>
+        <w:t xml:space="preserve">e me comprometo neste ato, a procurar no prazo máximo de 48 horas a Diretoria de Ensino da Regional {% for item in regional_board_education %}de(o) {{ item.name.text  | upper }}</w:t>
+      </w:r>
+      <w:r>
+        <w:rPr>
+          <w:highlight w:val="white"/>
+          <w:rtl w:val="0"/>
+        </w:rPr>
+        <w:t xml:space="preserve">, localizada no endereço {{ title_case(item.address.street_name | lower) }}, n.º {{ item.address.street_number }}{% if item.address.unit %}, {{ item.address.unit | lower }}{% endif %} {{ title_case (item.address.neighborhood | lower) }}, {{ title_case(item.address.city | lower) }}/{{ item.address.state }}, CEP {{ item.address.zip }}</w:t>
+      </w:r>
+      <w:r>
+        <w:rPr>
+          <w:b w:val="1"/>
+          <w:highlight w:val="white"/>
           <w:rtl w:val="0"/>
         </w:rPr>
         <w:t xml:space="preserve">{% endfor %}</w:t>
       </w:r>
       <w:r>
         <w:rPr>
-          <w:rtl w:val="0"/>
-        </w:rPr>
-        <w:t xml:space="preserve">, responsável legal pelo(a)(s) aluno(a)(s) </w:t>
-      </w:r>
-      <w:r>
-        <w:rPr>
-          <w:highlight w:val="cyan"/>
-          <w:rtl w:val="0"/>
-        </w:rPr>
-        <w:t xml:space="preserve">{% for item in students %}</w:t>
-      </w:r>
-      <w:r>
-        <w:rPr>
-          <w:b w:val="1"/>
-          <w:highlight w:val="yellow"/>
-          <w:rtl w:val="0"/>
-        </w:rPr>
-        <w:t xml:space="preserve">{{ item.name.text | upper }}</w:t>
-      </w:r>
-      <w:r>
-        <w:rPr>
-          <w:rtl w:val="0"/>
-        </w:rPr>
-        <w:t xml:space="preserve">, portador(a) do RG n. </w:t>
-      </w:r>
-      <w:r>
-        <w:rPr>
-          <w:highlight w:val="yellow"/>
-          <w:rtl w:val="0"/>
-        </w:rPr>
-        <w:t xml:space="preserve">{{ item.rg }}</w:t>
-      </w:r>
-      <w:r>
-        <w:rPr>
-          <w:rtl w:val="0"/>
-        </w:rPr>
-        <w:t xml:space="preserve">, nascido(a) em </w:t>
-      </w:r>
-      <w:r>
-        <w:rPr>
-          <w:highlight w:val="yellow"/>
-          <w:rtl w:val="0"/>
-        </w:rPr>
-        <w:t xml:space="preserve">{{ item.birthday }}</w:t>
-      </w:r>
-      <w:r>
-        <w:rPr>
-          <w:rtl w:val="0"/>
-        </w:rPr>
-        <w:t xml:space="preserve">, devidamente matriculado(a) na </w:t>
-      </w:r>
-      <w:r>
-        <w:rPr>
-          <w:highlight w:val="yellow"/>
-          <w:rtl w:val="0"/>
-        </w:rPr>
-        <w:t xml:space="preserve">{{ item.grade }}</w:t>
-      </w:r>
-      <w:r>
-        <w:rPr>
-          <w:rtl w:val="0"/>
-        </w:rPr>
-        <w:t xml:space="preserve"> para o ano letivo de </w:t>
-      </w:r>
-      <w:r>
-        <w:rPr>
-          <w:highlight w:val="yellow"/>
-          <w:rtl w:val="0"/>
-        </w:rPr>
-        <w:t xml:space="preserve">{{ item.school_year }}, </w:t>
-      </w:r>
-      <w:r>
-        <w:rPr>
-          <w:highlight w:val="cyan"/>
-          <w:rtl w:val="0"/>
-        </w:rPr>
-        <w:t xml:space="preserve">{% endfor %}</w:t>
-      </w:r>
-      <w:r>
-        <w:rPr>
-          <w:b w:val="1"/>
-          <w:rtl w:val="0"/>
-        </w:rPr>
-        <w:t xml:space="preserve">requeiro nesta data a rescisão do(s) Contrato(s) de Prestação de Serviços Educacionais</w:t>
-      </w:r>
-      <w:r>
-        <w:rPr>
-          <w:rtl w:val="0"/>
-        </w:rPr>
-        <w:t xml:space="preserve">, nos moldes das cláusulas contratuais </w:t>
-      </w:r>
-      <w:r>
-        <w:rPr>
-          <w:b w:val="1"/>
-          <w:rtl w:val="0"/>
-        </w:rPr>
-        <w:t xml:space="preserve">e me comprometo neste ato, a procurar no prazo máximo de 48 horas a Diretoria de Ensino da Regional </w:t>
-      </w:r>
-      <w:r>
-        <w:rPr>
-          <w:b w:val="1"/>
-          <w:highlight w:val="cyan"/>
-          <w:rtl w:val="0"/>
-        </w:rPr>
-        <w:t xml:space="preserve">{% for item in regional_board_education %}de(o) </w:t>
-      </w:r>
-      <w:r>
-        <w:rPr>
-          <w:b w:val="1"/>
-          <w:highlight w:val="yellow"/>
-          <w:rtl w:val="0"/>
-        </w:rPr>
-        <w:t xml:space="preserve">{{ item.name.text  | upper }}</w:t>
-      </w:r>
-      <w:r>
-        <w:rPr>
-          <w:rtl w:val="0"/>
-        </w:rPr>
-        <w:t xml:space="preserve">, localizada no endereço </w:t>
-      </w:r>
-      <w:r>
-        <w:rPr>
-          <w:highlight w:val="yellow"/>
-          <w:rtl w:val="0"/>
-        </w:rPr>
-        <w:t xml:space="preserve">{{ title_case(item.address.street_name | lower) }}</w:t>
-      </w:r>
-      <w:r>
-        <w:rPr>
-          <w:rtl w:val="0"/>
-        </w:rPr>
-        <w:t xml:space="preserve">, n.º </w:t>
-      </w:r>
-      <w:r>
-        <w:rPr>
-          <w:highlight w:val="yellow"/>
-          <w:rtl w:val="0"/>
-        </w:rPr>
-        <w:t xml:space="preserve">{{ item.address.street_number }}</w:t>
-      </w:r>
-      <w:r>
-        <w:rPr>
-          <w:highlight w:val="cyan"/>
-          <w:rtl w:val="0"/>
-        </w:rPr>
-        <w:t xml:space="preserve">{% if item.address.unit %}</w:t>
-      </w:r>
-      <w:r>
-        <w:rPr>
+          <w:highlight w:val="white"/>
           <w:rtl w:val="0"/>
         </w:rPr>
         <w:t xml:space="preserve">, </w:t>
       </w:r>
       <w:r>
         <w:rPr>
-          <w:highlight w:val="yellow"/>
-          <w:rtl w:val="0"/>
-        </w:rPr>
-        <w:t xml:space="preserve">{{ item.address.unit | lower }}</w:t>
-      </w:r>
-      <w:r>
-        <w:rPr>
-          <w:highlight w:val="cyan"/>
-          <w:rtl w:val="0"/>
-        </w:rPr>
-        <w:t xml:space="preserve">{% endif %}</w:t>
-      </w:r>
-      <w:r>
-        <w:rPr>
-          <w:highlight w:val="white"/>
-          <w:rtl w:val="0"/>
-        </w:rPr>
-        <w:t xml:space="preserve"> </w:t>
-      </w:r>
-      <w:r>
-        <w:rPr>
-          <w:highlight w:val="yellow"/>
-          <w:rtl w:val="0"/>
-        </w:rPr>
-        <w:t xml:space="preserve">{{ title_case (item.address.neighborhood | lower) }}, {{ title_case(item.address.city | lower) }}/{{ item.address.state }}, CEP {{ item.address.zip }}</w:t>
-      </w:r>
-      <w:r>
-        <w:rPr>
-          <w:b w:val="1"/>
-          <w:highlight w:val="cyan"/>
-          <w:rtl w:val="0"/>
-        </w:rPr>
-        <w:t xml:space="preserve">{% endfor %}</w:t>
-      </w:r>
-      <w:r>
-        <w:rPr>
-          <w:rtl w:val="0"/>
-        </w:rPr>
-        <w:t xml:space="preserve">, </w:t>
-      </w:r>
-      <w:r>
-        <w:rPr>
-          <w:b w:val="1"/>
+          <w:b w:val="1"/>
+          <w:highlight w:val="white"/>
           <w:rtl w:val="0"/>
         </w:rPr>
         <w:t xml:space="preserve">para informar a escola de destino do(a)(s) referido(a)(s) aluno(a)(s)</w:t>
       </w:r>
       <w:r>
         <w:rPr>
+          <w:highlight w:val="white"/>
           <w:rtl w:val="0"/>
         </w:rPr>
         <w:t xml:space="preserve">, ou se for o caso solicitar na própria Diretoria de Ensino, no mesmo prazo, vaga em uma instituição pública de ensino para a necessária e obrigatória continuidade dos estudos, dada a sua obrigatoriedade legal. Considerando ainda o disposto no artigo 4º, inciso I da Lei 9.394/96, </w:t>
@@ -312,12 +158,14 @@
       <w:r>
         <w:rPr>
           <w:b w:val="1"/>
+          <w:highlight w:val="white"/>
           <w:rtl w:val="0"/>
         </w:rPr>
         <w:t xml:space="preserve">declaro estar ciente </w:t>
       </w:r>
       <w:r>
         <w:rPr>
+          <w:highlight w:val="white"/>
           <w:rtl w:val="0"/>
         </w:rPr>
         <w:t xml:space="preserve">que no caso de não cumprimento desta obrigação no prazo e forma comprometida, implicará em prejuízos ao desenvolvimento escolar e formação do(a)(s) aluno(a)(s), pelos quais serei civil e criminalmente responsabilizado.</w:t>
@@ -335,33 +183,15 @@
         <w:rPr>
           <w:sz w:val="24"/>
           <w:szCs w:val="24"/>
-        </w:rPr>
-      </w:pPr>
-      <w:r>
-        <w:rPr>
-          <w:highlight w:val="yellow"/>
-          <w:rtl w:val="0"/>
-        </w:rPr>
-        <w:t xml:space="preserve">{{ title_case(signature_local | lower) }}</w:t>
-      </w:r>
-      <w:r>
-        <w:rPr>
-          <w:rtl w:val="0"/>
-        </w:rPr>
-        <w:t xml:space="preserve">, </w:t>
-      </w:r>
-      <w:r>
-        <w:rPr>
-          <w:highlight w:val="yellow"/>
-          <w:rtl w:val="0"/>
-        </w:rPr>
-        <w:t xml:space="preserve">{{ signature_date }}</w:t>
-      </w:r>
-      <w:r>
-        <w:rPr>
-          <w:rtl w:val="0"/>
-        </w:rPr>
-        <w:t xml:space="preserve">.</w:t>
+          <w:highlight w:val="white"/>
+        </w:rPr>
+      </w:pPr>
+      <w:r>
+        <w:rPr>
+          <w:highlight w:val="white"/>
+          <w:rtl w:val="0"/>
+        </w:rPr>
+        <w:t xml:space="preserve">{{ title_case(signature_local | lower) }}, {{ signature_date }}.</w:t>
       </w:r>
       <w:r>
         <w:rPr>
@@ -375,11 +205,13 @@
         <w:jc w:val="center"/>
         <w:rPr>
           <w:b w:val="1"/>
-        </w:rPr>
-      </w:pPr>
-      <w:r>
-        <w:rPr>
-          <w:b w:val="1"/>
+          <w:highlight w:val="white"/>
+        </w:rPr>
+      </w:pPr>
+      <w:r>
+        <w:rPr>
+          <w:b w:val="1"/>
+          <w:highlight w:val="white"/>
           <w:rtl w:val="0"/>
         </w:rPr>
         <w:t xml:space="preserve">Compromitentes(s)</w:t>
@@ -387,6 +219,7 @@
       <w:r>
         <w:rPr>
           <w:b w:val="1"/>
+          <w:highlight w:val="white"/>
           <w:rtl w:val="0"/>
         </w:rPr>
         <w:t xml:space="preserve">:</w:t>
@@ -398,11 +231,12 @@
         <w:jc w:val="center"/>
         <w:rPr>
           <w:b w:val="1"/>
-        </w:rPr>
-      </w:pPr>
-      <w:r>
-        <w:rPr>
-          <w:highlight w:val="cyan"/>
+          <w:highlight w:val="white"/>
+        </w:rPr>
+      </w:pPr>
+      <w:r>
+        <w:rPr>
+          <w:highlight w:val="white"/>
           <w:rtl w:val="0"/>
         </w:rPr>
         <w:t xml:space="preserve">{% for item in rescindentes %}</w:t>
@@ -424,7 +258,7 @@
           <w:color w:val="ffffff"/>
           <w:sz w:val="22"/>
           <w:szCs w:val="22"/>
-          <w:shd w:fill="ff9900" w:val="clear"/>
+          <w:highlight w:val="white"/>
         </w:rPr>
       </w:pPr>
       <w:bookmarkStart w:colFirst="0" w:colLast="0" w:name="_4hf8i5bju0gc" w:id="0"/>
@@ -435,7 +269,7 @@
           <w:color w:val="ffffff"/>
           <w:sz w:val="20"/>
           <w:szCs w:val="20"/>
-          <w:shd w:fill="ff9900" w:val="clear"/>
+          <w:highlight w:val="white"/>
           <w:rtl w:val="0"/>
         </w:rPr>
         <w:t xml:space="preserve">{{  generate_anchor('signHere', item.email)  }}</w:t>
@@ -453,10 +287,12 @@
         <w:jc w:val="center"/>
         <w:rPr>
           <w:b w:val="1"/>
-        </w:rPr>
-      </w:pPr>
-      <w:r>
-        <w:rPr>
+          <w:highlight w:val="white"/>
+        </w:rPr>
+      </w:pPr>
+      <w:r>
+        <w:rPr>
+          <w:highlight w:val="white"/>
           <w:rtl w:val="0"/>
         </w:rPr>
         <w:t xml:space="preserve">____________________________________________</w:t>
@@ -473,13 +309,13 @@
         <w:jc w:val="center"/>
         <w:rPr>
           <w:b w:val="1"/>
-          <w:highlight w:val="yellow"/>
-        </w:rPr>
-      </w:pPr>
-      <w:r>
-        <w:rPr>
-          <w:b w:val="1"/>
-          <w:highlight w:val="yellow"/>
+          <w:highlight w:val="white"/>
+        </w:rPr>
+      </w:pPr>
+      <w:r>
+        <w:rPr>
+          <w:b w:val="1"/>
+          <w:highlight w:val="white"/>
           <w:rtl w:val="0"/>
         </w:rPr>
         <w:t xml:space="preserve">{{ item.name.text  }}</w:t>
@@ -489,19 +325,16 @@
       <w:pPr>
         <w:spacing w:after="200" w:before="200" w:line="360" w:lineRule="auto"/>
         <w:jc w:val="center"/>
-        <w:rPr/>
-      </w:pPr>
-      <w:r>
-        <w:rPr>
-          <w:highlight w:val="cyan"/>
+        <w:rPr>
+          <w:highlight w:val="white"/>
+        </w:rPr>
+      </w:pPr>
+      <w:r>
+        <w:rPr>
+          <w:highlight w:val="white"/>
           <w:rtl w:val="0"/>
         </w:rPr>
         <w:t xml:space="preserve">{%p endfor %}</w:t>
-      </w:r>
-      <w:r>
-        <w:rPr>
-          <w:rtl w:val="0"/>
-        </w:rPr>
       </w:r>
     </w:p>
     <w:sectPr>

</xml_diff>

<commit_message>
el-226: Template corrigido, conforme reprovação do dia 15-07-2020
</commit_message>
<xml_diff>
--- a/docassemble/docassemble/brcomeducalegal/data/templates/termo-de-compromisso-e-rescisao-do-contrato-de-prestacao-de-servicos-educacionais.docx
+++ b/docassemble/docassemble/brcomeducalegal/data/templates/termo-de-compromisso-e-rescisao-do-contrato-de-prestacao-de-servicos-educacionais.docx
@@ -8,13 +8,11 @@
         <w:jc w:val="center"/>
         <w:rPr>
           <w:b w:val="1"/>
-          <w:highlight w:val="white"/>
         </w:rPr>
       </w:pPr>
       <w:r>
         <w:rPr>
           <w:b w:val="1"/>
-          <w:highlight w:val="white"/>
           <w:rtl w:val="0"/>
         </w:rPr>
         <w:t xml:space="preserve">TERMO DE COMPROMISSO E RESCISÃO CONTRATUAL</w:t>
@@ -26,7 +24,6 @@
         <w:jc w:val="center"/>
         <w:rPr>
           <w:b w:val="1"/>
-          <w:highlight w:val="white"/>
         </w:rPr>
       </w:pPr>
       <w:r>
@@ -39,13 +36,10 @@
       <w:pPr>
         <w:spacing w:after="0" w:line="340" w:lineRule="auto"/>
         <w:jc w:val="both"/>
-        <w:rPr>
-          <w:highlight w:val="white"/>
-        </w:rPr>
+        <w:rPr/>
       </w:pPr>
       <w:r>
         <w:rPr>
-          <w:highlight w:val="white"/>
           <w:rtl w:val="0"/>
         </w:rPr>
         <w:t xml:space="preserve">Eu,</w:t>
@@ -53,14 +47,12 @@
       <w:r>
         <w:rPr>
           <w:b w:val="1"/>
-          <w:highlight w:val="white"/>
           <w:rtl w:val="0"/>
         </w:rPr>
         <w:t xml:space="preserve">{% for item in rescindentes %}</w:t>
       </w:r>
       <w:r>
         <w:rPr>
-          <w:highlight w:val="white"/>
           <w:rtl w:val="0"/>
         </w:rPr>
         <w:t xml:space="preserve"> </w:t>
@@ -68,44 +60,128 @@
       <w:r>
         <w:rPr>
           <w:b w:val="1"/>
-          <w:highlight w:val="white"/>
           <w:rtl w:val="0"/>
         </w:rPr>
         <w:t xml:space="preserve">{{ item.name.text  | upper }}</w:t>
       </w:r>
       <w:r>
         <w:rPr>
-          <w:highlight w:val="white"/>
-          <w:rtl w:val="0"/>
-        </w:rPr>
-        <w:t xml:space="preserve">, portador do RG n. {{ item.rg }}, inscrito no CPF sob o n. {{ item.cpf }}{% endfor %}, responsável legal pelo(a)(s) aluno(a)(s) {% for item in students %}</w:t>
-      </w:r>
-      <w:r>
-        <w:rPr>
-          <w:b w:val="1"/>
-          <w:highlight w:val="white"/>
+          <w:rtl w:val="0"/>
+        </w:rPr>
+        <w:t xml:space="preserve">, portador(a) do RG n. </w:t>
+      </w:r>
+      <w:r>
+        <w:rPr>
+          <w:rtl w:val="0"/>
+        </w:rPr>
+        <w:t xml:space="preserve">{{ item.rg }}</w:t>
+      </w:r>
+      <w:r>
+        <w:rPr>
+          <w:rtl w:val="0"/>
+        </w:rPr>
+        <w:t xml:space="preserve">, inscrito(a) no CPF sob o n. </w:t>
+      </w:r>
+      <w:r>
+        <w:rPr>
+          <w:rtl w:val="0"/>
+        </w:rPr>
+        <w:t xml:space="preserve">{{ item.cpf }}</w:t>
+      </w:r>
+      <w:r>
+        <w:rPr>
+          <w:rtl w:val="0"/>
+        </w:rPr>
+        <w:t xml:space="preserve">{% endfor %}</w:t>
+      </w:r>
+      <w:r>
+        <w:rPr>
+          <w:rtl w:val="0"/>
+        </w:rPr>
+        <w:t xml:space="preserve">, responsável legal pelo(a)(s) aluno(a)(s) </w:t>
+      </w:r>
+      <w:r>
+        <w:rPr>
+          <w:rtl w:val="0"/>
+        </w:rPr>
+        <w:t xml:space="preserve">{% for item in students %}</w:t>
+      </w:r>
+      <w:r>
+        <w:rPr>
+          <w:b w:val="1"/>
           <w:rtl w:val="0"/>
         </w:rPr>
         <w:t xml:space="preserve">{{ item.name.text | upper }}</w:t>
       </w:r>
       <w:r>
         <w:rPr>
-          <w:highlight w:val="white"/>
-          <w:rtl w:val="0"/>
-        </w:rPr>
-        <w:t xml:space="preserve">, portador(a) do RG n. {{ item.rg }}, nascido(a) em {{ item.birthday }}, devidamente matriculado(a) na {{ item.grade }} para o ano letivo de {{ item.school_year }}, {% endfor %}</w:t>
-      </w:r>
-      <w:r>
-        <w:rPr>
-          <w:b w:val="1"/>
-          <w:highlight w:val="white"/>
+          <w:rtl w:val="0"/>
+        </w:rPr>
+        <w:t xml:space="preserve">, portador(a) do RG n. </w:t>
+      </w:r>
+      <w:r>
+        <w:rPr>
+          <w:rtl w:val="0"/>
+        </w:rPr>
+        <w:t xml:space="preserve">{{ item.rg }}</w:t>
+      </w:r>
+      <w:r>
+        <w:rPr>
+          <w:rtl w:val="0"/>
+        </w:rPr>
+        <w:t xml:space="preserve">, nascido(a) em </w:t>
+      </w:r>
+      <w:r>
+        <w:rPr>
+          <w:rtl w:val="0"/>
+        </w:rPr>
+        <w:t xml:space="preserve">{{ item.birthday }}</w:t>
+      </w:r>
+      <w:r>
+        <w:rPr>
+          <w:rtl w:val="0"/>
+        </w:rPr>
+        <w:t xml:space="preserve">, devidamente matriculado(a) na </w:t>
+      </w:r>
+      <w:r>
+        <w:rPr>
+          <w:rtl w:val="0"/>
+        </w:rPr>
+        <w:t xml:space="preserve">{{ item.grade }}</w:t>
+      </w:r>
+      <w:r>
+        <w:rPr>
+          <w:rtl w:val="0"/>
+        </w:rPr>
+        <w:t xml:space="preserve"> para o ano letivo de </w:t>
+      </w:r>
+      <w:r>
+        <w:rPr>
+          <w:rtl w:val="0"/>
+        </w:rPr>
+        <w:t xml:space="preserve">{{ item.school_year }}</w:t>
+      </w:r>
+      <w:r>
+        <w:rPr>
+          <w:rtl w:val="0"/>
+        </w:rPr>
+        <w:t xml:space="preserve">, </w:t>
+      </w:r>
+      <w:r>
+        <w:rPr>
+          <w:rtl w:val="0"/>
+        </w:rPr>
+        <w:t xml:space="preserve">{% endfor %}</w:t>
+      </w:r>
+      <w:r>
+        <w:rPr>
+          <w:b w:val="1"/>
           <w:rtl w:val="0"/>
         </w:rPr>
         <w:t xml:space="preserve">requeiro nesta data a rescisão do(s) Contrato(s) de Prestação de Serviços Educacionais</w:t>
       </w:r>
       <w:r>
         <w:rPr>
-          <w:highlight w:val="white"/>
           <w:rtl w:val="0"/>
         </w:rPr>
         <w:t xml:space="preserve">, nos moldes das cláusulas contratuais </w:t>
@@ -113,29 +189,136 @@
       <w:r>
         <w:rPr>
           <w:b w:val="1"/>
-          <w:highlight w:val="white"/>
-          <w:rtl w:val="0"/>
-        </w:rPr>
-        <w:t xml:space="preserve">e me comprometo neste ato, a procurar no prazo máximo de 48 horas a Diretoria de Ensino da Regional {% for item in regional_board_education %}de(o) {{ item.name.text  | upper }}</w:t>
-      </w:r>
-      <w:r>
-        <w:rPr>
-          <w:highlight w:val="white"/>
-          <w:rtl w:val="0"/>
-        </w:rPr>
-        <w:t xml:space="preserve">, localizada no endereço {{ title_case(item.address.street_name | lower) }}, n.º {{ item.address.street_number }}{% if item.address.unit %}, {{ item.address.unit | lower }}{% endif %} {{ title_case (item.address.neighborhood | lower) }}, {{ title_case(item.address.city | lower) }}/{{ item.address.state }}, CEP {{ item.address.zip }}</w:t>
-      </w:r>
-      <w:r>
-        <w:rPr>
-          <w:b w:val="1"/>
-          <w:highlight w:val="white"/>
+          <w:rtl w:val="0"/>
+        </w:rPr>
+        <w:t xml:space="preserve">e me comprometo neste ato, a procurar no prazo máximo de 48 horas a Diretoria de Ensino da Regional </w:t>
+      </w:r>
+      <w:r>
+        <w:rPr>
+          <w:b w:val="1"/>
+          <w:rtl w:val="0"/>
+        </w:rPr>
+        <w:t xml:space="preserve">{% for item in regional_board_education %}</w:t>
+      </w:r>
+      <w:r>
+        <w:rPr>
+          <w:b w:val="1"/>
+          <w:rtl w:val="0"/>
+        </w:rPr>
+        <w:t xml:space="preserve">de(o) </w:t>
+      </w:r>
+      <w:r>
+        <w:rPr>
+          <w:b w:val="1"/>
+          <w:rtl w:val="0"/>
+        </w:rPr>
+        <w:t xml:space="preserve">{{ item.name.text  | upper }}</w:t>
+      </w:r>
+      <w:r>
+        <w:rPr>
+          <w:rtl w:val="0"/>
+        </w:rPr>
+        <w:t xml:space="preserve">, localizada no endereço </w:t>
+      </w:r>
+      <w:r>
+        <w:rPr>
+          <w:rtl w:val="0"/>
+        </w:rPr>
+        <w:t xml:space="preserve">{{ title_case(item.address.street_name | lower) }}</w:t>
+      </w:r>
+      <w:r>
+        <w:rPr>
+          <w:rtl w:val="0"/>
+        </w:rPr>
+        <w:t xml:space="preserve">, n.º </w:t>
+      </w:r>
+      <w:r>
+        <w:rPr>
+          <w:rtl w:val="0"/>
+        </w:rPr>
+        <w:t xml:space="preserve">{{ item.address.street_number }}</w:t>
+      </w:r>
+      <w:r>
+        <w:rPr>
+          <w:rtl w:val="0"/>
+        </w:rPr>
+        <w:t xml:space="preserve">{% if item.address.unit %}</w:t>
+      </w:r>
+      <w:r>
+        <w:rPr>
+          <w:rtl w:val="0"/>
+        </w:rPr>
+        <w:t xml:space="preserve">, </w:t>
+      </w:r>
+      <w:r>
+        <w:rPr>
+          <w:rtl w:val="0"/>
+        </w:rPr>
+        <w:t xml:space="preserve">{{ item.address.unit | lower }}</w:t>
+      </w:r>
+      <w:r>
+        <w:rPr>
+          <w:rtl w:val="0"/>
+        </w:rPr>
+        <w:t xml:space="preserve">{% endif %}</w:t>
+      </w:r>
+      <w:r>
+        <w:rPr>
+          <w:rtl w:val="0"/>
+        </w:rPr>
+        <w:t xml:space="preserve"> </w:t>
+      </w:r>
+      <w:r>
+        <w:rPr>
+          <w:rtl w:val="0"/>
+        </w:rPr>
+        <w:t xml:space="preserve">{{ title_case (item.address.neighborhood | lower) }}</w:t>
+      </w:r>
+      <w:r>
+        <w:rPr>
+          <w:rtl w:val="0"/>
+        </w:rPr>
+        <w:t xml:space="preserve">, </w:t>
+      </w:r>
+      <w:r>
+        <w:rPr>
+          <w:rtl w:val="0"/>
+        </w:rPr>
+        <w:t xml:space="preserve">{{ title_case(item.address.city | lower) }}</w:t>
+      </w:r>
+      <w:r>
+        <w:rPr>
+          <w:rtl w:val="0"/>
+        </w:rPr>
+        <w:t xml:space="preserve">/</w:t>
+      </w:r>
+      <w:r>
+        <w:rPr>
+          <w:rtl w:val="0"/>
+        </w:rPr>
+        <w:t xml:space="preserve">{{ item.address.state }}</w:t>
+      </w:r>
+      <w:r>
+        <w:rPr>
+          <w:rtl w:val="0"/>
+        </w:rPr>
+        <w:t xml:space="preserve">, CEP </w:t>
+      </w:r>
+      <w:r>
+        <w:rPr>
+          <w:rtl w:val="0"/>
+        </w:rPr>
+        <w:t xml:space="preserve">{{ item.address.zip }}</w:t>
+      </w:r>
+      <w:r>
+        <w:rPr>
+          <w:b w:val="1"/>
           <w:rtl w:val="0"/>
         </w:rPr>
         <w:t xml:space="preserve">{% endfor %}</w:t>
       </w:r>
       <w:r>
         <w:rPr>
-          <w:highlight w:val="white"/>
           <w:rtl w:val="0"/>
         </w:rPr>
         <w:t xml:space="preserve">, </w:t>
@@ -143,14 +326,12 @@
       <w:r>
         <w:rPr>
           <w:b w:val="1"/>
-          <w:highlight w:val="white"/>
           <w:rtl w:val="0"/>
         </w:rPr>
         <w:t xml:space="preserve">para informar a escola de destino do(a)(s) referido(a)(s) aluno(a)(s)</w:t>
       </w:r>
       <w:r>
         <w:rPr>
-          <w:highlight w:val="white"/>
           <w:rtl w:val="0"/>
         </w:rPr>
         <w:t xml:space="preserve">, ou se for o caso solicitar na própria Diretoria de Ensino, no mesmo prazo, vaga em uma instituição pública de ensino para a necessária e obrigatória continuidade dos estudos, dada a sua obrigatoriedade legal. Considerando ainda o disposto no artigo 4º, inciso I da Lei 9.394/96, </w:t>
@@ -158,14 +339,12 @@
       <w:r>
         <w:rPr>
           <w:b w:val="1"/>
-          <w:highlight w:val="white"/>
           <w:rtl w:val="0"/>
         </w:rPr>
         <w:t xml:space="preserve">declaro estar ciente </w:t>
       </w:r>
       <w:r>
         <w:rPr>
-          <w:highlight w:val="white"/>
           <w:rtl w:val="0"/>
         </w:rPr>
         <w:t xml:space="preserve">que no caso de não cumprimento desta obrigação no prazo e forma comprometida, implicará em prejuízos ao desenvolvimento escolar e formação do(a)(s) aluno(a)(s), pelos quais serei civil e criminalmente responsabilizado.</w:t>
@@ -183,15 +362,31 @@
         <w:rPr>
           <w:sz w:val="24"/>
           <w:szCs w:val="24"/>
-          <w:highlight w:val="white"/>
         </w:rPr>
       </w:pPr>
       <w:r>
         <w:rPr>
-          <w:highlight w:val="white"/>
-          <w:rtl w:val="0"/>
-        </w:rPr>
-        <w:t xml:space="preserve">{{ title_case(signature_local | lower) }}, {{ signature_date }}.</w:t>
+          <w:rtl w:val="0"/>
+        </w:rPr>
+        <w:t xml:space="preserve">{{ title_case(signature_local | lower) }}</w:t>
+      </w:r>
+      <w:r>
+        <w:rPr>
+          <w:rtl w:val="0"/>
+        </w:rPr>
+        <w:t xml:space="preserve">,</w:t>
+      </w:r>
+      <w:r>
+        <w:rPr>
+          <w:rtl w:val="0"/>
+        </w:rPr>
+        <w:t xml:space="preserve"> {{ signature_date }}</w:t>
+      </w:r>
+      <w:r>
+        <w:rPr>
+          <w:rtl w:val="0"/>
+        </w:rPr>
+        <w:t xml:space="preserve">.</w:t>
       </w:r>
       <w:r>
         <w:rPr>
@@ -205,13 +400,11 @@
         <w:jc w:val="center"/>
         <w:rPr>
           <w:b w:val="1"/>
-          <w:highlight w:val="white"/>
         </w:rPr>
       </w:pPr>
       <w:r>
         <w:rPr>
           <w:b w:val="1"/>
-          <w:highlight w:val="white"/>
           <w:rtl w:val="0"/>
         </w:rPr>
         <w:t xml:space="preserve">Rescindente(s)</w:t>
@@ -219,7 +412,6 @@
       <w:r>
         <w:rPr>
           <w:b w:val="1"/>
-          <w:highlight w:val="white"/>
           <w:rtl w:val="0"/>
         </w:rPr>
         <w:t xml:space="preserve">:</w:t>
@@ -231,12 +423,10 @@
         <w:jc w:val="center"/>
         <w:rPr>
           <w:b w:val="1"/>
-          <w:highlight w:val="white"/>
         </w:rPr>
       </w:pPr>
       <w:r>
         <w:rPr>
-          <w:highlight w:val="white"/>
           <w:rtl w:val="0"/>
         </w:rPr>
         <w:t xml:space="preserve">{% for item in rescindentes %}</w:t>
@@ -258,7 +448,6 @@
           <w:color w:val="ffffff"/>
           <w:sz w:val="22"/>
           <w:szCs w:val="22"/>
-          <w:highlight w:val="white"/>
         </w:rPr>
       </w:pPr>
       <w:bookmarkStart w:colFirst="0" w:colLast="0" w:name="_4hf8i5bju0gc" w:id="0"/>
@@ -269,7 +458,6 @@
           <w:color w:val="ffffff"/>
           <w:sz w:val="20"/>
           <w:szCs w:val="20"/>
-          <w:highlight w:val="white"/>
           <w:rtl w:val="0"/>
         </w:rPr>
         <w:t xml:space="preserve">{{  generate_anchor('signHere', item.email)  }}</w:t>
@@ -287,12 +475,10 @@
         <w:jc w:val="center"/>
         <w:rPr>
           <w:b w:val="1"/>
-          <w:highlight w:val="white"/>
         </w:rPr>
       </w:pPr>
       <w:r>
         <w:rPr>
-          <w:highlight w:val="white"/>
           <w:rtl w:val="0"/>
         </w:rPr>
         <w:t xml:space="preserve">____________________________________________</w:t>
@@ -309,13 +495,11 @@
         <w:jc w:val="center"/>
         <w:rPr>
           <w:b w:val="1"/>
-          <w:highlight w:val="white"/>
         </w:rPr>
       </w:pPr>
       <w:r>
         <w:rPr>
           <w:b w:val="1"/>
-          <w:highlight w:val="white"/>
           <w:rtl w:val="0"/>
         </w:rPr>
         <w:t xml:space="preserve">{{ item.name.text  }}</w:t>
@@ -325,13 +509,10 @@
       <w:pPr>
         <w:spacing w:after="200" w:before="200" w:line="360" w:lineRule="auto"/>
         <w:jc w:val="center"/>
-        <w:rPr>
-          <w:highlight w:val="white"/>
-        </w:rPr>
+        <w:rPr/>
       </w:pPr>
       <w:r>
         <w:rPr>
-          <w:highlight w:val="white"/>
           <w:rtl w:val="0"/>
         </w:rPr>
         <w:t xml:space="preserve">{%p endfor %}</w:t>

</xml_diff>